<commit_message>
CU corregido y diagrama con las relaciones #11
</commit_message>
<xml_diff>
--- a/design/OneHope.Design/CU-DevolverPortatil/CASO DE USO - devolución.docx
+++ b/design/OneHope.Design/CU-DevolverPortatil/CASO DE USO - devolución.docx
@@ -6,7 +6,7 @@
       <w:pPr>
         <w:ind w:left="-851" w:right="-852"/>
         <w:rPr>
-          <w:color w:val="FFC000"/>
+          <w:color w:val="385623" w:themeColor="accent6" w:themeShade="80"/>
           <w:sz w:val="32"/>
           <w:szCs w:val="32"/>
         </w:rPr>
@@ -15,7 +15,7 @@
         <w:rPr>
           <w:b/>
           <w:bCs/>
-          <w:color w:val="ED7D31" w:themeColor="accent2"/>
+          <w:color w:val="833C0B" w:themeColor="accent2" w:themeShade="80"/>
           <w:sz w:val="32"/>
           <w:szCs w:val="32"/>
         </w:rPr>
@@ -23,7 +23,7 @@
       </w:r>
       <w:r>
         <w:rPr>
-          <w:color w:val="525252" w:themeColor="accent3" w:themeShade="80"/>
+          <w:color w:val="833C0B" w:themeColor="accent2" w:themeShade="80"/>
           <w:sz w:val="32"/>
           <w:szCs w:val="32"/>
         </w:rPr>
@@ -31,7 +31,7 @@
       </w:r>
       <w:r>
         <w:rPr>
-          <w:color w:val="FFC000"/>
+          <w:color w:val="385623" w:themeColor="accent6" w:themeShade="80"/>
           <w:sz w:val="32"/>
           <w:szCs w:val="32"/>
         </w:rPr>
@@ -42,14 +42,14 @@
       <w:pPr>
         <w:ind w:left="-851" w:right="-710"/>
         <w:rPr>
-          <w:color w:val="FFC000" w:themeColor="accent4"/>
+          <w:color w:val="385623" w:themeColor="accent6" w:themeShade="80"/>
           <w:sz w:val="28"/>
           <w:szCs w:val="28"/>
         </w:rPr>
       </w:pPr>
       <w:r>
         <w:rPr>
-          <w:color w:val="FFC000" w:themeColor="accent4"/>
+          <w:color w:val="385623" w:themeColor="accent6" w:themeShade="80"/>
           <w:sz w:val="28"/>
           <w:szCs w:val="28"/>
         </w:rPr>
@@ -103,19 +103,25 @@
         <w:rPr>
           <w:color w:val="000000" w:themeColor="text1"/>
         </w:rPr>
-        <w:t xml:space="preserve">istema muestra la lista de </w:t>
-      </w:r>
-      <w:r>
-        <w:rPr>
-          <w:color w:val="000000" w:themeColor="text1"/>
-        </w:rPr>
-        <w:t xml:space="preserve">pedidos </w:t>
-      </w:r>
-      <w:r>
-        <w:rPr>
-          <w:color w:val="000000" w:themeColor="text1"/>
-        </w:rPr>
-        <w:t>de portátiles</w:t>
+        <w:t>istema muestra la lista de portátiles</w:t>
+      </w:r>
+      <w:r>
+        <w:rPr>
+          <w:color w:val="000000" w:themeColor="text1"/>
+        </w:rPr>
+        <w:t xml:space="preserve"> de</w:t>
+      </w:r>
+      <w:r>
+        <w:rPr>
+          <w:color w:val="000000" w:themeColor="text1"/>
+        </w:rPr>
+        <w:t xml:space="preserve"> las compras del</w:t>
+      </w:r>
+      <w:r>
+        <w:rPr>
+          <w:color w:val="000000" w:themeColor="text1"/>
+        </w:rPr>
+        <w:t xml:space="preserve"> último mes</w:t>
       </w:r>
       <w:r>
         <w:rPr>
@@ -214,31 +220,19 @@
         <w:rPr>
           <w:color w:val="000000" w:themeColor="text1"/>
         </w:rPr>
-        <w:t xml:space="preserve">el pedido </w:t>
-      </w:r>
-      <w:r>
-        <w:rPr>
-          <w:color w:val="000000" w:themeColor="text1"/>
-        </w:rPr>
-        <w:t>de</w:t>
-      </w:r>
-      <w:r>
-        <w:rPr>
-          <w:color w:val="000000" w:themeColor="text1"/>
-        </w:rPr>
-        <w:t>l</w:t>
-      </w:r>
-      <w:r>
-        <w:rPr>
-          <w:color w:val="000000" w:themeColor="text1"/>
-        </w:rPr>
-        <w:t xml:space="preserve"> cual quiere devolver el portátil</w:t>
-      </w:r>
-      <w:r>
-        <w:rPr>
-          <w:color w:val="000000" w:themeColor="text1"/>
-        </w:rPr>
-        <w:t>.</w:t>
+        <w:t xml:space="preserve">el </w:t>
+      </w:r>
+      <w:r>
+        <w:rPr>
+          <w:color w:val="000000" w:themeColor="text1"/>
+        </w:rPr>
+        <w:t>tipo de por</w:t>
+      </w:r>
+      <w:r>
+        <w:rPr>
+          <w:color w:val="000000" w:themeColor="text1"/>
+        </w:rPr>
+        <w:t>tátil que quiere devolver.</w:t>
       </w:r>
     </w:p>
     <w:p>
@@ -288,25 +282,55 @@
         <w:rPr>
           <w:color w:val="000000" w:themeColor="text1"/>
         </w:rPr>
-        <w:t xml:space="preserve">istema muestra </w:t>
-      </w:r>
-      <w:r>
-        <w:rPr>
-          <w:color w:val="000000" w:themeColor="text1"/>
-        </w:rPr>
-        <w:t xml:space="preserve">el desglose </w:t>
-      </w:r>
-      <w:r>
-        <w:rPr>
-          <w:color w:val="000000" w:themeColor="text1"/>
-        </w:rPr>
-        <w:t xml:space="preserve">del pedido </w:t>
-      </w:r>
-      <w:r>
-        <w:rPr>
-          <w:color w:val="000000" w:themeColor="text1"/>
-        </w:rPr>
-        <w:t>que tramitó, pidiéndole la cantidad de portátiles que quiere devolver</w:t>
+        <w:t>istema</w:t>
+      </w:r>
+      <w:r>
+        <w:rPr>
+          <w:color w:val="000000" w:themeColor="text1"/>
+        </w:rPr>
+        <w:t xml:space="preserve"> mostrará los portátiles que compró</w:t>
+      </w:r>
+      <w:r>
+        <w:rPr>
+          <w:color w:val="000000" w:themeColor="text1"/>
+        </w:rPr>
+        <w:t>, pidiéndole la cantidad de portátiles que quiere devolver</w:t>
+      </w:r>
+      <w:r>
+        <w:rPr>
+          <w:color w:val="000000" w:themeColor="text1"/>
+        </w:rPr>
+        <w:t>,</w:t>
+      </w:r>
+      <w:r>
+        <w:rPr>
+          <w:color w:val="000000" w:themeColor="text1"/>
+        </w:rPr>
+        <w:t xml:space="preserve"> el motivo de la devolución</w:t>
+      </w:r>
+      <w:r>
+        <w:rPr>
+          <w:color w:val="000000" w:themeColor="text1"/>
+        </w:rPr>
+        <w:t xml:space="preserve"> y la dirección</w:t>
+      </w:r>
+      <w:r>
+        <w:rPr>
+          <w:color w:val="000000" w:themeColor="text1"/>
+        </w:rPr>
+        <w:t xml:space="preserve">, </w:t>
+      </w:r>
+      <w:r>
+        <w:rPr>
+          <w:color w:val="000000" w:themeColor="text1"/>
+        </w:rPr>
+        <w:t xml:space="preserve">siendo estos </w:t>
+      </w:r>
+      <w:r>
+        <w:rPr>
+          <w:color w:val="000000" w:themeColor="text1"/>
+        </w:rPr>
+        <w:t>tres</w:t>
       </w:r>
       <w:r>
         <w:rPr>
@@ -318,19 +342,13 @@
         <w:rPr>
           <w:color w:val="000000" w:themeColor="text1"/>
         </w:rPr>
-        <w:t xml:space="preserve">y el motivo de la devolución, </w:t>
-      </w:r>
-      <w:r>
-        <w:rPr>
-          <w:color w:val="000000" w:themeColor="text1"/>
-        </w:rPr>
-        <w:t xml:space="preserve">siendo estos </w:t>
-      </w:r>
-      <w:r>
-        <w:rPr>
-          <w:color w:val="000000" w:themeColor="text1"/>
-        </w:rPr>
-        <w:t>dos</w:t>
+        <w:t>campos</w:t>
+      </w:r>
+      <w:r>
+        <w:rPr>
+          <w:color w:val="000000" w:themeColor="text1"/>
+        </w:rPr>
+        <w:t>,</w:t>
       </w:r>
       <w:r>
         <w:rPr>
@@ -341,24 +359,6 @@
       <w:r>
         <w:rPr>
           <w:color w:val="000000" w:themeColor="text1"/>
-        </w:rPr>
-        <w:t>campos</w:t>
-      </w:r>
-      <w:r>
-        <w:rPr>
-          <w:color w:val="000000" w:themeColor="text1"/>
-        </w:rPr>
-        <w:t>,</w:t>
-      </w:r>
-      <w:r>
-        <w:rPr>
-          <w:color w:val="000000" w:themeColor="text1"/>
-        </w:rPr>
-        <w:t xml:space="preserve"> </w:t>
-      </w:r>
-      <w:r>
-        <w:rPr>
-          <w:color w:val="000000" w:themeColor="text1"/>
           <w:u w:val="single"/>
         </w:rPr>
         <w:t>obligatorios</w:t>
@@ -392,19 +392,25 @@
         <w:rPr>
           <w:color w:val="000000" w:themeColor="text1"/>
         </w:rPr>
-        <w:t xml:space="preserve"> te dará la posibilidad de </w:t>
-      </w:r>
-      <w:r>
-        <w:rPr>
-          <w:color w:val="000000" w:themeColor="text1"/>
-        </w:rPr>
-        <w:t xml:space="preserve">valorar </w:t>
-      </w:r>
-      <w:r>
-        <w:rPr>
-          <w:color w:val="000000" w:themeColor="text1"/>
-        </w:rPr>
-        <w:t>el producto, en este caso, el portátil.</w:t>
+        <w:t xml:space="preserve"> te dará la posibilidad de</w:t>
+      </w:r>
+      <w:r>
+        <w:rPr>
+          <w:color w:val="000000" w:themeColor="text1"/>
+        </w:rPr>
+        <w:t xml:space="preserve"> introducir</w:t>
+      </w:r>
+      <w:r>
+        <w:rPr>
+          <w:color w:val="000000" w:themeColor="text1"/>
+        </w:rPr>
+        <w:t xml:space="preserve"> una reseña</w:t>
+      </w:r>
+      <w:r>
+        <w:rPr>
+          <w:color w:val="000000" w:themeColor="text1"/>
+        </w:rPr>
+        <w:t>.</w:t>
       </w:r>
       <w:r>
         <w:rPr>
@@ -552,7 +558,7 @@
         <w:rPr>
           <w:color w:val="000000" w:themeColor="text1"/>
         </w:rPr>
-        <w:t xml:space="preserve">) y </w:t>
+        <w:t>) y</w:t>
       </w:r>
       <w:r>
         <w:rPr>
@@ -560,7 +566,7 @@
           <w:bCs/>
           <w:color w:val="000000" w:themeColor="text1"/>
         </w:rPr>
-        <w:t>precio actualizado</w:t>
+        <w:t xml:space="preserve"> la cuantía de devolución</w:t>
       </w:r>
       <w:r>
         <w:rPr>
@@ -579,14 +585,14 @@
       <w:pPr>
         <w:ind w:left="-851" w:right="-427"/>
         <w:rPr>
-          <w:color w:val="FFC000" w:themeColor="accent4"/>
-          <w:sz w:val="26"/>
-          <w:szCs w:val="26"/>
-        </w:rPr>
-      </w:pPr>
-      <w:r>
-        <w:rPr>
-          <w:color w:val="FFC000" w:themeColor="accent4"/>
+          <w:color w:val="385623" w:themeColor="accent6" w:themeShade="80"/>
+          <w:sz w:val="26"/>
+          <w:szCs w:val="26"/>
+        </w:rPr>
+      </w:pPr>
+      <w:r>
+        <w:rPr>
+          <w:color w:val="385623" w:themeColor="accent6" w:themeShade="80"/>
           <w:sz w:val="26"/>
           <w:szCs w:val="26"/>
         </w:rPr>
@@ -594,7 +600,7 @@
       </w:r>
       <w:r>
         <w:rPr>
-          <w:color w:val="FFC000" w:themeColor="accent4"/>
+          <w:color w:val="385623" w:themeColor="accent6" w:themeShade="80"/>
           <w:sz w:val="26"/>
           <w:szCs w:val="26"/>
         </w:rPr>
@@ -631,14 +637,14 @@
       <w:pPr>
         <w:ind w:left="-851" w:right="-427"/>
         <w:rPr>
-          <w:color w:val="FFC000" w:themeColor="accent4"/>
-          <w:sz w:val="26"/>
-          <w:szCs w:val="26"/>
-        </w:rPr>
-      </w:pPr>
-      <w:r>
-        <w:rPr>
-          <w:color w:val="FFC000" w:themeColor="accent4"/>
+          <w:color w:val="385623" w:themeColor="accent6" w:themeShade="80"/>
+          <w:sz w:val="26"/>
+          <w:szCs w:val="26"/>
+        </w:rPr>
+      </w:pPr>
+      <w:r>
+        <w:rPr>
+          <w:color w:val="385623" w:themeColor="accent6" w:themeShade="80"/>
           <w:sz w:val="26"/>
           <w:szCs w:val="26"/>
         </w:rPr>
@@ -700,14 +706,14 @@
       <w:pPr>
         <w:ind w:left="-851" w:right="-427"/>
         <w:rPr>
-          <w:color w:val="FFC000" w:themeColor="accent4"/>
-          <w:sz w:val="26"/>
-          <w:szCs w:val="26"/>
-        </w:rPr>
-      </w:pPr>
-      <w:r>
-        <w:rPr>
-          <w:color w:val="FFC000" w:themeColor="accent4"/>
+          <w:color w:val="385623" w:themeColor="accent6" w:themeShade="80"/>
+          <w:sz w:val="26"/>
+          <w:szCs w:val="26"/>
+        </w:rPr>
+      </w:pPr>
+      <w:r>
+        <w:rPr>
+          <w:color w:val="385623" w:themeColor="accent6" w:themeShade="80"/>
           <w:sz w:val="26"/>
           <w:szCs w:val="26"/>
         </w:rPr>
@@ -715,7 +721,7 @@
       </w:r>
       <w:r>
         <w:rPr>
-          <w:color w:val="FFC000" w:themeColor="accent4"/>
+          <w:color w:val="385623" w:themeColor="accent6" w:themeShade="80"/>
           <w:sz w:val="26"/>
           <w:szCs w:val="26"/>
         </w:rPr>
@@ -723,7 +729,7 @@
       </w:r>
       <w:r>
         <w:rPr>
-          <w:color w:val="FFC000" w:themeColor="accent4"/>
+          <w:color w:val="385623" w:themeColor="accent6" w:themeShade="80"/>
           <w:sz w:val="26"/>
           <w:szCs w:val="26"/>
         </w:rPr>
@@ -745,14 +751,14 @@
       <w:pPr>
         <w:ind w:left="-851" w:right="-427"/>
         <w:rPr>
-          <w:color w:val="FFC000" w:themeColor="accent4"/>
-          <w:sz w:val="26"/>
-          <w:szCs w:val="26"/>
-        </w:rPr>
-      </w:pPr>
-      <w:r>
-        <w:rPr>
-          <w:color w:val="FFC000" w:themeColor="accent4"/>
+          <w:color w:val="385623" w:themeColor="accent6" w:themeShade="80"/>
+          <w:sz w:val="26"/>
+          <w:szCs w:val="26"/>
+        </w:rPr>
+      </w:pPr>
+      <w:r>
+        <w:rPr>
+          <w:color w:val="385623" w:themeColor="accent6" w:themeShade="80"/>
           <w:sz w:val="26"/>
           <w:szCs w:val="26"/>
         </w:rPr>
@@ -771,14 +777,14 @@
       <w:pPr>
         <w:ind w:left="-851" w:right="-427"/>
         <w:rPr>
-          <w:color w:val="FFC000" w:themeColor="accent4"/>
-          <w:sz w:val="26"/>
-          <w:szCs w:val="26"/>
-        </w:rPr>
-      </w:pPr>
-      <w:r>
-        <w:rPr>
-          <w:color w:val="FFC000" w:themeColor="accent4"/>
+          <w:color w:val="385623" w:themeColor="accent6" w:themeShade="80"/>
+          <w:sz w:val="26"/>
+          <w:szCs w:val="26"/>
+        </w:rPr>
+      </w:pPr>
+      <w:r>
+        <w:rPr>
+          <w:color w:val="385623" w:themeColor="accent6" w:themeShade="80"/>
           <w:sz w:val="26"/>
           <w:szCs w:val="26"/>
         </w:rPr>
@@ -786,7 +792,7 @@
       </w:r>
       <w:r>
         <w:rPr>
-          <w:color w:val="FFC000" w:themeColor="accent4"/>
+          <w:color w:val="385623" w:themeColor="accent6" w:themeShade="80"/>
           <w:sz w:val="26"/>
           <w:szCs w:val="26"/>
         </w:rPr>
@@ -794,7 +800,7 @@
       </w:r>
       <w:r>
         <w:rPr>
-          <w:color w:val="FFC000" w:themeColor="accent4"/>
+          <w:color w:val="385623" w:themeColor="accent6" w:themeShade="80"/>
           <w:sz w:val="26"/>
           <w:szCs w:val="26"/>
         </w:rPr>
@@ -802,7 +808,7 @@
       </w:r>
       <w:r>
         <w:rPr>
-          <w:color w:val="FFC000" w:themeColor="accent4"/>
+          <w:color w:val="385623" w:themeColor="accent6" w:themeShade="80"/>
           <w:sz w:val="26"/>
           <w:szCs w:val="26"/>
         </w:rPr>
@@ -827,14 +833,14 @@
       <w:pPr>
         <w:ind w:left="-851" w:right="-427"/>
         <w:rPr>
-          <w:color w:val="FFC000" w:themeColor="accent4"/>
-          <w:sz w:val="26"/>
-          <w:szCs w:val="26"/>
-        </w:rPr>
-      </w:pPr>
-      <w:r>
-        <w:rPr>
-          <w:color w:val="FFC000" w:themeColor="accent4"/>
+          <w:color w:val="385623" w:themeColor="accent6" w:themeShade="80"/>
+          <w:sz w:val="26"/>
+          <w:szCs w:val="26"/>
+        </w:rPr>
+      </w:pPr>
+      <w:r>
+        <w:rPr>
+          <w:color w:val="385623" w:themeColor="accent6" w:themeShade="80"/>
           <w:sz w:val="26"/>
           <w:szCs w:val="26"/>
         </w:rPr>
@@ -842,7 +848,7 @@
       </w:r>
       <w:r>
         <w:rPr>
-          <w:color w:val="FFC000" w:themeColor="accent4"/>
+          <w:color w:val="385623" w:themeColor="accent6" w:themeShade="80"/>
           <w:sz w:val="26"/>
           <w:szCs w:val="26"/>
         </w:rPr>
@@ -850,7 +856,7 @@
       </w:r>
       <w:r>
         <w:rPr>
-          <w:color w:val="FFC000" w:themeColor="accent4"/>
+          <w:color w:val="385623" w:themeColor="accent6" w:themeShade="80"/>
           <w:sz w:val="26"/>
           <w:szCs w:val="26"/>
         </w:rPr>
@@ -858,7 +864,7 @@
       </w:r>
       <w:r>
         <w:rPr>
-          <w:color w:val="FFC000" w:themeColor="accent4"/>
+          <w:color w:val="385623" w:themeColor="accent6" w:themeShade="80"/>
           <w:sz w:val="26"/>
           <w:szCs w:val="26"/>
         </w:rPr>
@@ -877,14 +883,14 @@
       <w:pPr>
         <w:ind w:left="-851" w:right="-427"/>
         <w:rPr>
-          <w:color w:val="FFC000" w:themeColor="accent4"/>
-          <w:sz w:val="26"/>
-          <w:szCs w:val="26"/>
-        </w:rPr>
-      </w:pPr>
-      <w:r>
-        <w:rPr>
-          <w:color w:val="FFC000" w:themeColor="accent4"/>
+          <w:color w:val="385623" w:themeColor="accent6" w:themeShade="80"/>
+          <w:sz w:val="26"/>
+          <w:szCs w:val="26"/>
+        </w:rPr>
+      </w:pPr>
+      <w:r>
+        <w:rPr>
+          <w:color w:val="385623" w:themeColor="accent6" w:themeShade="80"/>
           <w:sz w:val="26"/>
           <w:szCs w:val="26"/>
         </w:rPr>
@@ -892,7 +898,7 @@
       </w:r>
       <w:r>
         <w:rPr>
-          <w:color w:val="FFC000" w:themeColor="accent4"/>
+          <w:color w:val="385623" w:themeColor="accent6" w:themeShade="80"/>
           <w:sz w:val="26"/>
           <w:szCs w:val="26"/>
         </w:rPr>
@@ -900,7 +906,7 @@
       </w:r>
       <w:r>
         <w:rPr>
-          <w:color w:val="FFC000" w:themeColor="accent4"/>
+          <w:color w:val="385623" w:themeColor="accent6" w:themeShade="80"/>
           <w:sz w:val="26"/>
           <w:szCs w:val="26"/>
         </w:rPr>
@@ -908,7 +914,7 @@
       </w:r>
       <w:r>
         <w:rPr>
-          <w:color w:val="FFC000" w:themeColor="accent4"/>
+          <w:color w:val="385623" w:themeColor="accent6" w:themeShade="80"/>
           <w:sz w:val="26"/>
           <w:szCs w:val="26"/>
         </w:rPr>
@@ -933,14 +939,18 @@
       <w:pPr>
         <w:ind w:left="-851" w:right="-427"/>
         <w:rPr>
-          <w:color w:val="FFC000" w:themeColor="accent4"/>
-          <w:sz w:val="26"/>
-          <w:szCs w:val="26"/>
-        </w:rPr>
-      </w:pPr>
-      <w:r>
-        <w:rPr>
-          <w:color w:val="FFC000" w:themeColor="accent4"/>
+          <w:b/>
+          <w:bCs/>
+          <w:color w:val="385623" w:themeColor="accent6" w:themeShade="80"/>
+          <w:sz w:val="26"/>
+          <w:szCs w:val="26"/>
+        </w:rPr>
+      </w:pPr>
+      <w:r>
+        <w:rPr>
+          <w:b/>
+          <w:bCs/>
+          <w:color w:val="385623" w:themeColor="accent6" w:themeShade="80"/>
           <w:sz w:val="26"/>
           <w:szCs w:val="26"/>
         </w:rPr>

</xml_diff>

<commit_message>
Corregidos los errores del word #14
</commit_message>
<xml_diff>
--- a/design/OneHope.Design/CU-DevolverPortatil/CASO DE USO - devolución.docx
+++ b/design/OneHope.Design/CU-DevolverPortatil/CASO DE USO - devolución.docx
@@ -6,7 +6,7 @@
       <w:pPr>
         <w:ind w:left="-851" w:right="-852"/>
         <w:rPr>
-          <w:color w:val="385623" w:themeColor="accent6" w:themeShade="80"/>
+          <w:color w:val="FFC000" w:themeColor="accent4"/>
           <w:sz w:val="32"/>
           <w:szCs w:val="32"/>
         </w:rPr>
@@ -961,6 +961,20 @@
       <w:pPr>
         <w:ind w:left="-851" w:right="-427"/>
         <w:rPr>
+          <w:color w:val="000000" w:themeColor="text1"/>
+        </w:rPr>
+      </w:pPr>
+      <w:r>
+        <w:rPr>
+          <w:color w:val="000000" w:themeColor="text1"/>
+        </w:rPr>
+        <w:t>El usuario debe estar conectado como Cliente para iniciar el caso de uso.</w:t>
+      </w:r>
+    </w:p>
+    <w:p>
+      <w:pPr>
+        <w:ind w:left="-851" w:right="-427"/>
+        <w:rPr>
           <w:color w:val="FFC000" w:themeColor="accent4"/>
           <w:sz w:val="26"/>
           <w:szCs w:val="26"/>
@@ -968,9 +982,44 @@
       </w:pPr>
       <w:r>
         <w:rPr>
-          <w:color w:val="000000" w:themeColor="text1"/>
-        </w:rPr>
-        <w:t>El usuario debe estar conectado como Cliente para iniciar el caso de uso.</w:t>
+          <w:noProof/>
+        </w:rPr>
+        <w:lastRenderedPageBreak/>
+        <w:drawing>
+          <wp:inline distT="0" distB="0" distL="0" distR="0" wp14:anchorId="66F1A594" wp14:editId="1E5EB46F">
+            <wp:extent cx="6306332" cy="3291840"/>
+            <wp:effectExtent l="0" t="0" r="0" b="3810"/>
+            <wp:docPr id="2041435702" name="Imagen 1" descr="Diagrama&#10;&#10;Descripción generada automáticamente"/>
+            <wp:cNvGraphicFramePr>
+              <a:graphicFrameLocks xmlns:a="http://schemas.openxmlformats.org/drawingml/2006/main" noChangeAspect="1"/>
+            </wp:cNvGraphicFramePr>
+            <a:graphic xmlns:a="http://schemas.openxmlformats.org/drawingml/2006/main">
+              <a:graphicData uri="http://schemas.openxmlformats.org/drawingml/2006/picture">
+                <pic:pic xmlns:pic="http://schemas.openxmlformats.org/drawingml/2006/picture">
+                  <pic:nvPicPr>
+                    <pic:cNvPr id="2041435702" name="Imagen 1" descr="Diagrama&#10;&#10;Descripción generada automáticamente"/>
+                    <pic:cNvPicPr/>
+                  </pic:nvPicPr>
+                  <pic:blipFill>
+                    <a:blip r:embed="rId5"/>
+                    <a:stretch>
+                      <a:fillRect/>
+                    </a:stretch>
+                  </pic:blipFill>
+                  <pic:spPr>
+                    <a:xfrm>
+                      <a:off x="0" y="0"/>
+                      <a:ext cx="6308672" cy="3293062"/>
+                    </a:xfrm>
+                    <a:prstGeom prst="rect">
+                      <a:avLst/>
+                    </a:prstGeom>
+                  </pic:spPr>
+                </pic:pic>
+              </a:graphicData>
+            </a:graphic>
+          </wp:inline>
+        </w:drawing>
       </w:r>
     </w:p>
     <w:sectPr>

</xml_diff>

<commit_message>
Corregido el CU y actualizada la clase Devolución
</commit_message>
<xml_diff>
--- a/design/OneHope.Design/CU-DevolverPortatil/CASO DE USO - devolución.docx
+++ b/design/OneHope.Design/CU-DevolverPortatil/CASO DE USO - devolución.docx
@@ -141,6 +141,28 @@
           <w:bCs/>
           <w:color w:val="000000" w:themeColor="text1"/>
         </w:rPr>
+        <w:t>id</w:t>
+      </w:r>
+      <w:r>
+        <w:rPr>
+          <w:b/>
+          <w:bCs/>
+          <w:color w:val="000000" w:themeColor="text1"/>
+        </w:rPr>
+        <w:t>Compra,</w:t>
+      </w:r>
+      <w:r>
+        <w:rPr>
+          <w:color w:val="000000" w:themeColor="text1"/>
+        </w:rPr>
+        <w:t xml:space="preserve"> </w:t>
+      </w:r>
+      <w:r>
+        <w:rPr>
+          <w:b/>
+          <w:bCs/>
+          <w:color w:val="000000" w:themeColor="text1"/>
+        </w:rPr>
         <w:t>marca</w:t>
       </w:r>
       <w:r>
@@ -220,19 +242,31 @@
         <w:rPr>
           <w:color w:val="000000" w:themeColor="text1"/>
         </w:rPr>
-        <w:t xml:space="preserve">el </w:t>
-      </w:r>
-      <w:r>
-        <w:rPr>
-          <w:color w:val="000000" w:themeColor="text1"/>
-        </w:rPr>
-        <w:t>tipo de por</w:t>
-      </w:r>
-      <w:r>
-        <w:rPr>
-          <w:color w:val="000000" w:themeColor="text1"/>
-        </w:rPr>
-        <w:t>tátil que quiere devolver.</w:t>
+        <w:t xml:space="preserve">los </w:t>
+      </w:r>
+      <w:r>
+        <w:rPr>
+          <w:color w:val="000000" w:themeColor="text1"/>
+        </w:rPr>
+        <w:t>por</w:t>
+      </w:r>
+      <w:r>
+        <w:rPr>
+          <w:color w:val="000000" w:themeColor="text1"/>
+        </w:rPr>
+        <w:t>tátil</w:t>
+      </w:r>
+      <w:r>
+        <w:rPr>
+          <w:color w:val="000000" w:themeColor="text1"/>
+        </w:rPr>
+        <w:t>es</w:t>
+      </w:r>
+      <w:r>
+        <w:rPr>
+          <w:color w:val="000000" w:themeColor="text1"/>
+        </w:rPr>
+        <w:t xml:space="preserve"> que quiere devolver.</w:t>
       </w:r>
     </w:p>
     <w:p>
@@ -288,13 +322,25 @@
         <w:rPr>
           <w:color w:val="000000" w:themeColor="text1"/>
         </w:rPr>
-        <w:t xml:space="preserve"> mostrará los portátiles que compró</w:t>
-      </w:r>
-      <w:r>
-        <w:rPr>
-          <w:color w:val="000000" w:themeColor="text1"/>
-        </w:rPr>
-        <w:t>, pidiéndole la cantidad de portátiles que quiere devolver</w:t>
+        <w:t xml:space="preserve"> mostrará los portátiles que</w:t>
+      </w:r>
+      <w:r>
+        <w:rPr>
+          <w:color w:val="000000" w:themeColor="text1"/>
+        </w:rPr>
+        <w:t xml:space="preserve"> quiere devolver</w:t>
+      </w:r>
+      <w:r>
+        <w:rPr>
+          <w:color w:val="000000" w:themeColor="text1"/>
+        </w:rPr>
+        <w:t xml:space="preserve">, pidiéndole la cantidad de portátiles </w:t>
+      </w:r>
+      <w:r>
+        <w:rPr>
+          <w:color w:val="000000" w:themeColor="text1"/>
+        </w:rPr>
+        <w:t>de cada uno</w:t>
       </w:r>
       <w:r>
         <w:rPr>
@@ -312,7 +358,19 @@
         <w:rPr>
           <w:color w:val="000000" w:themeColor="text1"/>
         </w:rPr>
-        <w:t xml:space="preserve"> y la dirección</w:t>
+        <w:t>,</w:t>
+      </w:r>
+      <w:r>
+        <w:rPr>
+          <w:color w:val="000000" w:themeColor="text1"/>
+        </w:rPr>
+        <w:t xml:space="preserve"> la dirección</w:t>
+      </w:r>
+      <w:r>
+        <w:rPr>
+          <w:color w:val="000000" w:themeColor="text1"/>
+        </w:rPr>
+        <w:t xml:space="preserve"> de recogida</w:t>
       </w:r>
       <w:r>
         <w:rPr>
@@ -404,7 +462,13 @@
         <w:rPr>
           <w:color w:val="000000" w:themeColor="text1"/>
         </w:rPr>
-        <w:t xml:space="preserve"> una reseña</w:t>
+        <w:t xml:space="preserve"> una </w:t>
+      </w:r>
+      <w:r>
+        <w:rPr>
+          <w:color w:val="000000" w:themeColor="text1"/>
+        </w:rPr>
+        <w:t>nota de recogida</w:t>
       </w:r>
       <w:r>
         <w:rPr>
@@ -492,7 +556,7 @@
           <w:bCs/>
           <w:color w:val="000000" w:themeColor="text1"/>
         </w:rPr>
-        <w:t>id del pedido</w:t>
+        <w:t>dirección</w:t>
       </w:r>
       <w:r>
         <w:rPr>
@@ -506,13 +570,31 @@
           <w:bCs/>
           <w:color w:val="000000" w:themeColor="text1"/>
         </w:rPr>
-        <w:t>dirección</w:t>
+        <w:t>fecha de devolución</w:t>
       </w:r>
       <w:r>
         <w:rPr>
           <w:color w:val="000000" w:themeColor="text1"/>
         </w:rPr>
         <w:t xml:space="preserve">, </w:t>
+      </w:r>
+      <w:r>
+        <w:rPr>
+          <w:color w:val="000000" w:themeColor="text1"/>
+        </w:rPr>
+        <w:t>portátiles devueltos</w:t>
+      </w:r>
+      <w:r>
+        <w:rPr>
+          <w:color w:val="000000" w:themeColor="text1"/>
+        </w:rPr>
+        <w:t xml:space="preserve"> </w:t>
+      </w:r>
+      <w:r>
+        <w:rPr>
+          <w:color w:val="000000" w:themeColor="text1"/>
+        </w:rPr>
+        <w:t>(</w:t>
       </w:r>
       <w:r>
         <w:rPr>
@@ -520,31 +602,7 @@
           <w:bCs/>
           <w:color w:val="000000" w:themeColor="text1"/>
         </w:rPr>
-        <w:t>fecha de devolución</w:t>
-      </w:r>
-      <w:r>
-        <w:rPr>
-          <w:color w:val="000000" w:themeColor="text1"/>
-        </w:rPr>
-        <w:t xml:space="preserve">, </w:t>
-      </w:r>
-      <w:r>
-        <w:rPr>
-          <w:color w:val="000000" w:themeColor="text1"/>
-        </w:rPr>
-        <w:t>portátiles devueltos</w:t>
-      </w:r>
-      <w:r>
-        <w:rPr>
-          <w:color w:val="000000" w:themeColor="text1"/>
-        </w:rPr>
-        <w:t xml:space="preserve"> </w:t>
-      </w:r>
-      <w:r>
-        <w:rPr>
-          <w:color w:val="000000" w:themeColor="text1"/>
-        </w:rPr>
-        <w:t>(</w:t>
+        <w:t>cantidad, m</w:t>
       </w:r>
       <w:r>
         <w:rPr>
@@ -552,7 +610,7 @@
           <w:bCs/>
           <w:color w:val="000000" w:themeColor="text1"/>
         </w:rPr>
-        <w:t>cantidad, marca</w:t>
+        <w:t>odelo, id del pedido</w:t>
       </w:r>
       <w:r>
         <w:rPr>
@@ -696,7 +754,13 @@
         <w:t>s</w:t>
       </w:r>
       <w:r>
-        <w:t xml:space="preserve">istema mostrará los pedidos que cumplan los filtros </w:t>
+        <w:t xml:space="preserve">istema mostrará los </w:t>
+      </w:r>
+      <w:r>
+        <w:t xml:space="preserve">portátiles </w:t>
+      </w:r>
+      <w:r>
+        <w:t xml:space="preserve">que cumplan los filtros </w:t>
       </w:r>
       <w:r>
         <w:t>escogidos.</w:t>
@@ -741,7 +805,16 @@
         <w:ind w:left="-851" w:right="-427"/>
       </w:pPr>
       <w:r>
-        <w:t>Si el cliente busca un pedido que no existe</w:t>
+        <w:t xml:space="preserve">Si </w:t>
+      </w:r>
+      <w:r>
+        <w:t>no existe ningún portátil</w:t>
+      </w:r>
+      <w:r>
+        <w:t xml:space="preserve"> que</w:t>
+      </w:r>
+      <w:r>
+        <w:t xml:space="preserve"> coincida con la búsqueda</w:t>
       </w:r>
       <w:r>
         <w:t>, ya sea por la fecha de compra, se le notificará y volverá al paso 2.</w:t>
@@ -986,10 +1059,10 @@
         </w:rPr>
         <w:lastRenderedPageBreak/>
         <w:drawing>
-          <wp:inline distT="0" distB="0" distL="0" distR="0" wp14:anchorId="66F1A594" wp14:editId="1E5EB46F">
-            <wp:extent cx="6306332" cy="3291840"/>
-            <wp:effectExtent l="0" t="0" r="0" b="3810"/>
-            <wp:docPr id="2041435702" name="Imagen 1" descr="Diagrama&#10;&#10;Descripción generada automáticamente"/>
+          <wp:inline distT="0" distB="0" distL="0" distR="0" wp14:anchorId="7A9BF066" wp14:editId="0E68C759">
+            <wp:extent cx="6408518" cy="3345180"/>
+            <wp:effectExtent l="0" t="0" r="0" b="7620"/>
+            <wp:docPr id="324205538" name="Imagen 1"/>
             <wp:cNvGraphicFramePr>
               <a:graphicFrameLocks xmlns:a="http://schemas.openxmlformats.org/drawingml/2006/main" noChangeAspect="1"/>
             </wp:cNvGraphicFramePr>
@@ -997,7 +1070,7 @@
               <a:graphicData uri="http://schemas.openxmlformats.org/drawingml/2006/picture">
                 <pic:pic xmlns:pic="http://schemas.openxmlformats.org/drawingml/2006/picture">
                   <pic:nvPicPr>
-                    <pic:cNvPr id="2041435702" name="Imagen 1" descr="Diagrama&#10;&#10;Descripción generada automáticamente"/>
+                    <pic:cNvPr id="324205538" name=""/>
                     <pic:cNvPicPr/>
                   </pic:nvPicPr>
                   <pic:blipFill>
@@ -1009,7 +1082,7 @@
                   <pic:spPr>
                     <a:xfrm>
                       <a:off x="0" y="0"/>
-                      <a:ext cx="6308672" cy="3293062"/>
+                      <a:ext cx="6412614" cy="3347318"/>
                     </a:xfrm>
                     <a:prstGeom prst="rect">
                       <a:avLst/>

</xml_diff>